<commit_message>
codes of four phases but have not tested yet
</commit_message>
<xml_diff>
--- a/Codes/代码文件介绍及目前进展.docx
+++ b/Codes/代码文件介绍及目前进展.docx
@@ -5,7 +5,7 @@
     <w:p>
       <w:pPr>
         <w:rPr>
-          <w:rFonts w:ascii="微软雅黑" w:eastAsia="微软雅黑" w:hAnsi="微软雅黑" w:hint="eastAsia"/>
+          <w:rFonts w:ascii="微软雅黑" w:eastAsia="微软雅黑" w:hAnsi="微软雅黑"/>
           <w:sz w:val="24"/>
           <w:u w:val="single"/>
         </w:rPr>
@@ -39,7 +39,7 @@
     <w:p>
       <w:pPr>
         <w:rPr>
-          <w:rFonts w:ascii="微软雅黑" w:eastAsia="微软雅黑" w:hAnsi="微软雅黑" w:hint="eastAsia"/>
+          <w:rFonts w:ascii="微软雅黑" w:eastAsia="微软雅黑" w:hAnsi="微软雅黑"/>
           <w:sz w:val="24"/>
         </w:rPr>
       </w:pPr>
@@ -60,11 +60,10 @@
         </w:numPr>
         <w:ind w:firstLineChars="0"/>
         <w:rPr>
-          <w:rFonts w:ascii="微软雅黑" w:eastAsia="微软雅黑" w:hAnsi="微软雅黑" w:hint="eastAsia"/>
-          <w:sz w:val="24"/>
-        </w:rPr>
-      </w:pPr>
-      <w:proofErr w:type="spellStart"/>
+          <w:rFonts w:ascii="微软雅黑" w:eastAsia="微软雅黑" w:hAnsi="微软雅黑"/>
+          <w:sz w:val="24"/>
+        </w:rPr>
+      </w:pPr>
       <w:r>
         <w:rPr>
           <w:rFonts w:ascii="微软雅黑" w:eastAsia="微软雅黑" w:hAnsi="微软雅黑" w:hint="eastAsia"/>
@@ -84,15 +83,7 @@
           <w:rFonts w:ascii="微软雅黑" w:eastAsia="微软雅黑" w:hAnsi="微软雅黑" w:hint="eastAsia"/>
           <w:sz w:val="24"/>
         </w:rPr>
-        <w:t>curves.R</w:t>
-      </w:r>
-      <w:proofErr w:type="spellEnd"/>
-      <w:r>
-        <w:rPr>
-          <w:rFonts w:ascii="微软雅黑" w:eastAsia="微软雅黑" w:hAnsi="微软雅黑" w:hint="eastAsia"/>
-          <w:sz w:val="24"/>
-        </w:rPr>
-        <w:t xml:space="preserve"> (curves的原始数据)</w:t>
+        <w:t>curves.R (curves的原始数据)</w:t>
       </w:r>
     </w:p>
     <w:p>
@@ -104,11 +95,10 @@
         </w:numPr>
         <w:ind w:firstLineChars="0"/>
         <w:rPr>
-          <w:rFonts w:ascii="微软雅黑" w:eastAsia="微软雅黑" w:hAnsi="微软雅黑" w:hint="eastAsia"/>
-          <w:sz w:val="24"/>
-        </w:rPr>
-      </w:pPr>
-      <w:proofErr w:type="spellStart"/>
+          <w:rFonts w:ascii="微软雅黑" w:eastAsia="微软雅黑" w:hAnsi="微软雅黑"/>
+          <w:sz w:val="24"/>
+        </w:rPr>
+      </w:pPr>
       <w:r>
         <w:rPr>
           <w:rFonts w:ascii="微软雅黑" w:eastAsia="微软雅黑" w:hAnsi="微软雅黑" w:hint="eastAsia"/>
@@ -116,7 +106,6 @@
         </w:rPr>
         <w:t>cal_offer_attractiveness.R</w:t>
       </w:r>
-      <w:proofErr w:type="spellEnd"/>
     </w:p>
     <w:p>
       <w:pPr>
@@ -127,11 +116,10 @@
         </w:numPr>
         <w:ind w:firstLineChars="0"/>
         <w:rPr>
-          <w:rFonts w:ascii="微软雅黑" w:eastAsia="微软雅黑" w:hAnsi="微软雅黑" w:hint="eastAsia"/>
-          <w:sz w:val="24"/>
-        </w:rPr>
-      </w:pPr>
-      <w:proofErr w:type="spellStart"/>
+          <w:rFonts w:ascii="微软雅黑" w:eastAsia="微软雅黑" w:hAnsi="微软雅黑"/>
+          <w:sz w:val="24"/>
+        </w:rPr>
+      </w:pPr>
       <w:r>
         <w:rPr>
           <w:rFonts w:ascii="微软雅黑" w:eastAsia="微软雅黑" w:hAnsi="微软雅黑" w:hint="eastAsia"/>
@@ -139,7 +127,6 @@
         </w:rPr>
         <w:t>cal_success_value.R</w:t>
       </w:r>
-      <w:proofErr w:type="spellEnd"/>
     </w:p>
     <w:p>
       <w:pPr>
@@ -150,11 +137,10 @@
         </w:numPr>
         <w:ind w:firstLineChars="0"/>
         <w:rPr>
-          <w:rFonts w:ascii="微软雅黑" w:eastAsia="微软雅黑" w:hAnsi="微软雅黑" w:hint="eastAsia"/>
-          <w:sz w:val="24"/>
-        </w:rPr>
-      </w:pPr>
-      <w:proofErr w:type="spellStart"/>
+          <w:rFonts w:ascii="微软雅黑" w:eastAsia="微软雅黑" w:hAnsi="微软雅黑"/>
+          <w:sz w:val="24"/>
+        </w:rPr>
+      </w:pPr>
       <w:r>
         <w:rPr>
           <w:rFonts w:ascii="微软雅黑" w:eastAsia="微软雅黑" w:hAnsi="微软雅黑" w:hint="eastAsia"/>
@@ -162,20 +148,19 @@
         </w:rPr>
         <w:t>cal_participant_reports.R</w:t>
       </w:r>
-      <w:proofErr w:type="spellEnd"/>
-    </w:p>
-    <w:p>
-      <w:pPr>
-        <w:rPr>
-          <w:rFonts w:ascii="微软雅黑" w:eastAsia="微软雅黑" w:hAnsi="微软雅黑" w:hint="eastAsia"/>
-          <w:sz w:val="24"/>
-        </w:rPr>
-      </w:pPr>
-    </w:p>
-    <w:p>
-      <w:pPr>
-        <w:rPr>
-          <w:rFonts w:ascii="微软雅黑" w:eastAsia="微软雅黑" w:hAnsi="微软雅黑" w:hint="eastAsia"/>
+    </w:p>
+    <w:p>
+      <w:pPr>
+        <w:rPr>
+          <w:rFonts w:ascii="微软雅黑" w:eastAsia="微软雅黑" w:hAnsi="微软雅黑"/>
+          <w:sz w:val="24"/>
+        </w:rPr>
+      </w:pPr>
+    </w:p>
+    <w:p>
+      <w:pPr>
+        <w:rPr>
+          <w:rFonts w:ascii="微软雅黑" w:eastAsia="微软雅黑" w:hAnsi="微软雅黑"/>
           <w:sz w:val="24"/>
         </w:rPr>
       </w:pPr>
@@ -196,11 +181,10 @@
         </w:numPr>
         <w:ind w:firstLineChars="0"/>
         <w:rPr>
-          <w:rFonts w:ascii="微软雅黑" w:eastAsia="微软雅黑" w:hAnsi="微软雅黑" w:hint="eastAsia"/>
-          <w:sz w:val="24"/>
-        </w:rPr>
-      </w:pPr>
-      <w:proofErr w:type="spellStart"/>
+          <w:rFonts w:ascii="微软雅黑" w:eastAsia="微软雅黑" w:hAnsi="微软雅黑"/>
+          <w:sz w:val="24"/>
+        </w:rPr>
+      </w:pPr>
       <w:r>
         <w:rPr>
           <w:rFonts w:ascii="微软雅黑" w:eastAsia="微软雅黑" w:hAnsi="微软雅黑" w:hint="eastAsia"/>
@@ -208,20 +192,19 @@
         </w:rPr>
         <w:t>initial_setting.R</w:t>
       </w:r>
-      <w:proofErr w:type="spellEnd"/>
-    </w:p>
-    <w:p>
-      <w:pPr>
-        <w:rPr>
-          <w:rFonts w:ascii="微软雅黑" w:eastAsia="微软雅黑" w:hAnsi="微软雅黑" w:hint="eastAsia"/>
-          <w:sz w:val="24"/>
-        </w:rPr>
-      </w:pPr>
-    </w:p>
-    <w:p>
-      <w:pPr>
-        <w:rPr>
-          <w:rFonts w:ascii="微软雅黑" w:eastAsia="微软雅黑" w:hAnsi="微软雅黑" w:hint="eastAsia"/>
+    </w:p>
+    <w:p>
+      <w:pPr>
+        <w:rPr>
+          <w:rFonts w:ascii="微软雅黑" w:eastAsia="微软雅黑" w:hAnsi="微软雅黑"/>
+          <w:sz w:val="24"/>
+        </w:rPr>
+      </w:pPr>
+    </w:p>
+    <w:p>
+      <w:pPr>
+        <w:rPr>
+          <w:rFonts w:ascii="微软雅黑" w:eastAsia="微软雅黑" w:hAnsi="微软雅黑"/>
           <w:sz w:val="24"/>
         </w:rPr>
       </w:pPr>
@@ -242,11 +225,10 @@
         </w:numPr>
         <w:ind w:firstLineChars="0"/>
         <w:rPr>
-          <w:rFonts w:ascii="微软雅黑" w:eastAsia="微软雅黑" w:hAnsi="微软雅黑" w:hint="eastAsia"/>
-          <w:sz w:val="24"/>
-        </w:rPr>
-      </w:pPr>
-      <w:proofErr w:type="spellStart"/>
+          <w:rFonts w:ascii="微软雅黑" w:eastAsia="微软雅黑" w:hAnsi="微软雅黑"/>
+          <w:sz w:val="24"/>
+        </w:rPr>
+      </w:pPr>
       <w:r>
         <w:rPr>
           <w:rFonts w:ascii="微软雅黑" w:eastAsia="微软雅黑" w:hAnsi="微软雅黑" w:hint="eastAsia"/>
@@ -254,20 +236,19 @@
         </w:rPr>
         <w:t>modi_shiny.R</w:t>
       </w:r>
-      <w:proofErr w:type="spellEnd"/>
-    </w:p>
-    <w:p>
-      <w:pPr>
-        <w:rPr>
-          <w:rFonts w:ascii="微软雅黑" w:eastAsia="微软雅黑" w:hAnsi="微软雅黑" w:hint="eastAsia"/>
-          <w:sz w:val="24"/>
-        </w:rPr>
-      </w:pPr>
-    </w:p>
-    <w:p>
-      <w:pPr>
-        <w:rPr>
-          <w:rFonts w:ascii="微软雅黑" w:eastAsia="微软雅黑" w:hAnsi="微软雅黑" w:hint="eastAsia"/>
+    </w:p>
+    <w:p>
+      <w:pPr>
+        <w:rPr>
+          <w:rFonts w:ascii="微软雅黑" w:eastAsia="微软雅黑" w:hAnsi="微软雅黑"/>
+          <w:sz w:val="24"/>
+        </w:rPr>
+      </w:pPr>
+    </w:p>
+    <w:p>
+      <w:pPr>
+        <w:rPr>
+          <w:rFonts w:ascii="微软雅黑" w:eastAsia="微软雅黑" w:hAnsi="微软雅黑"/>
           <w:sz w:val="24"/>
         </w:rPr>
       </w:pPr>
@@ -288,11 +269,10 @@
         </w:numPr>
         <w:ind w:firstLineChars="0"/>
         <w:rPr>
-          <w:rFonts w:ascii="微软雅黑" w:eastAsia="微软雅黑" w:hAnsi="微软雅黑" w:hint="eastAsia"/>
-          <w:sz w:val="24"/>
-        </w:rPr>
-      </w:pPr>
-      <w:proofErr w:type="spellStart"/>
+          <w:rFonts w:ascii="微软雅黑" w:eastAsia="微软雅黑" w:hAnsi="微软雅黑"/>
+          <w:sz w:val="24"/>
+        </w:rPr>
+      </w:pPr>
       <w:r>
         <w:rPr>
           <w:rFonts w:ascii="微软雅黑" w:eastAsia="微软雅黑" w:hAnsi="微软雅黑" w:hint="eastAsia"/>
@@ -300,20 +280,19 @@
         </w:rPr>
         <w:t>preparation_of_data.R</w:t>
       </w:r>
-      <w:proofErr w:type="spellEnd"/>
-    </w:p>
-    <w:p>
-      <w:pPr>
-        <w:rPr>
-          <w:rFonts w:ascii="微软雅黑" w:eastAsia="微软雅黑" w:hAnsi="微软雅黑" w:hint="eastAsia"/>
-          <w:sz w:val="24"/>
-        </w:rPr>
-      </w:pPr>
-    </w:p>
-    <w:p>
-      <w:pPr>
-        <w:rPr>
-          <w:rFonts w:ascii="微软雅黑" w:eastAsia="微软雅黑" w:hAnsi="微软雅黑" w:hint="eastAsia"/>
+    </w:p>
+    <w:p>
+      <w:pPr>
+        <w:rPr>
+          <w:rFonts w:ascii="微软雅黑" w:eastAsia="微软雅黑" w:hAnsi="微软雅黑"/>
+          <w:sz w:val="24"/>
+        </w:rPr>
+      </w:pPr>
+    </w:p>
+    <w:p>
+      <w:pPr>
+        <w:rPr>
+          <w:rFonts w:ascii="微软雅黑" w:eastAsia="微软雅黑" w:hAnsi="微软雅黑"/>
           <w:sz w:val="24"/>
           <w:u w:val="single"/>
         </w:rPr>
@@ -338,7 +317,7 @@
     <w:p>
       <w:pPr>
         <w:rPr>
-          <w:rFonts w:ascii="微软雅黑" w:eastAsia="微软雅黑" w:hAnsi="微软雅黑" w:hint="eastAsia"/>
+          <w:rFonts w:ascii="微软雅黑" w:eastAsia="微软雅黑" w:hAnsi="微软雅黑"/>
           <w:sz w:val="24"/>
           <w:u w:val="single"/>
         </w:rPr>
@@ -347,7 +326,7 @@
     <w:p>
       <w:pPr>
         <w:rPr>
-          <w:rFonts w:ascii="微软雅黑" w:eastAsia="微软雅黑" w:hAnsi="微软雅黑" w:hint="eastAsia"/>
+          <w:rFonts w:ascii="微软雅黑" w:eastAsia="微软雅黑" w:hAnsi="微软雅黑"/>
           <w:sz w:val="24"/>
         </w:rPr>
       </w:pPr>
@@ -362,7 +341,7 @@
     <w:p>
       <w:pPr>
         <w:rPr>
-          <w:rFonts w:ascii="微软雅黑" w:eastAsia="微软雅黑" w:hAnsi="微软雅黑"/>
+          <w:rFonts w:ascii="微软雅黑" w:eastAsia="微软雅黑" w:hAnsi="微软雅黑" w:hint="eastAsia"/>
           <w:sz w:val="24"/>
         </w:rPr>
       </w:pPr>
@@ -386,9 +365,419 @@
           <w:sz w:val="24"/>
         </w:rPr>
         <w:t>更新至2017年8月25日</w:t>
+      </w:r>
+    </w:p>
+    <w:p>
+      <w:pPr>
+        <w:rPr>
+          <w:rFonts w:ascii="微软雅黑" w:eastAsia="微软雅黑" w:hAnsi="微软雅黑" w:hint="eastAsia"/>
+          <w:sz w:val="24"/>
+        </w:rPr>
+      </w:pPr>
+      <w:r>
+        <w:rPr>
+          <w:rFonts w:ascii="微软雅黑" w:eastAsia="微软雅黑" w:hAnsi="微软雅黑" w:hint="eastAsia"/>
+          <w:sz w:val="24"/>
+        </w:rPr>
+        <w:lastRenderedPageBreak/>
+        <w:t>完整运行项目的代码存放在main_codes文件夹中：</w:t>
+      </w:r>
+    </w:p>
+    <w:p>
+      <w:pPr>
+        <w:rPr>
+          <w:rFonts w:ascii="微软雅黑" w:eastAsia="微软雅黑" w:hAnsi="微软雅黑" w:hint="eastAsia"/>
+          <w:sz w:val="24"/>
+        </w:rPr>
+      </w:pPr>
+      <w:r>
+        <w:rPr>
+          <w:rFonts w:ascii="微软雅黑" w:eastAsia="微软雅黑" w:hAnsi="微软雅黑" w:hint="eastAsia"/>
+          <w:sz w:val="24"/>
+        </w:rPr>
+        <w:t>其中：</w:t>
+      </w:r>
+    </w:p>
+    <w:p>
+      <w:pPr>
+        <w:pStyle w:val="a5"/>
+        <w:numPr>
+          <w:ilvl w:val="0"/>
+          <w:numId w:val="3"/>
+        </w:numPr>
+        <w:ind w:firstLineChars="0"/>
+        <w:rPr>
+          <w:rFonts w:ascii="微软雅黑" w:eastAsia="微软雅黑" w:hAnsi="微软雅黑" w:hint="eastAsia"/>
+          <w:sz w:val="24"/>
+        </w:rPr>
+      </w:pPr>
+      <w:r>
+        <w:rPr>
+          <w:rFonts w:ascii="微软雅黑" w:eastAsia="微软雅黑" w:hAnsi="微软雅黑"/>
+          <w:sz w:val="24"/>
+        </w:rPr>
+        <w:t>cal_participant_reports.R</w:t>
+      </w:r>
+      <w:r>
+        <w:rPr>
+          <w:rFonts w:ascii="微软雅黑" w:eastAsia="微软雅黑" w:hAnsi="微软雅黑" w:hint="eastAsia"/>
+          <w:sz w:val="24"/>
+        </w:rPr>
+        <w:t xml:space="preserve">   → </w:t>
+      </w:r>
+      <w:r>
+        <w:rPr>
+          <w:rFonts w:ascii="微软雅黑" w:eastAsia="微软雅黑" w:hAnsi="微软雅黑" w:hint="eastAsia"/>
+          <w:sz w:val="24"/>
+        </w:rPr>
+        <w:t xml:space="preserve"> </w:t>
+      </w:r>
+      <w:r>
+        <w:rPr>
+          <w:rFonts w:ascii="微软雅黑" w:eastAsia="微软雅黑" w:hAnsi="微软雅黑" w:hint="eastAsia"/>
+          <w:sz w:val="24"/>
+        </w:rPr>
+        <w:t>用于处理participant report的函数</w:t>
+      </w:r>
+    </w:p>
+    <w:p>
+      <w:pPr>
+        <w:pStyle w:val="a5"/>
+        <w:numPr>
+          <w:ilvl w:val="0"/>
+          <w:numId w:val="3"/>
+        </w:numPr>
+        <w:ind w:firstLineChars="0"/>
+        <w:rPr>
+          <w:rFonts w:ascii="微软雅黑" w:eastAsia="微软雅黑" w:hAnsi="微软雅黑" w:hint="eastAsia"/>
+          <w:sz w:val="24"/>
+        </w:rPr>
+      </w:pPr>
+      <w:r>
+        <w:rPr>
+          <w:rFonts w:ascii="微软雅黑" w:eastAsia="微软雅黑" w:hAnsi="微软雅黑"/>
+          <w:sz w:val="24"/>
+        </w:rPr>
+        <w:t>calculation_function2.0.R</w:t>
+      </w:r>
+      <w:r>
+        <w:rPr>
+          <w:rFonts w:ascii="微软雅黑" w:eastAsia="微软雅黑" w:hAnsi="微软雅黑" w:hint="eastAsia"/>
+          <w:sz w:val="24"/>
+        </w:rPr>
+        <w:t xml:space="preserve">   </w:t>
+      </w:r>
+      <w:r>
+        <w:rPr>
+          <w:rFonts w:ascii="微软雅黑" w:eastAsia="微软雅黑" w:hAnsi="微软雅黑" w:hint="eastAsia"/>
+          <w:sz w:val="24"/>
+        </w:rPr>
+        <w:t>→</w:t>
+      </w:r>
+      <w:r>
+        <w:rPr>
+          <w:rFonts w:ascii="微软雅黑" w:eastAsia="微软雅黑" w:hAnsi="微软雅黑" w:hint="eastAsia"/>
+          <w:sz w:val="24"/>
+        </w:rPr>
+        <w:t xml:space="preserve"> </w:t>
+      </w:r>
+      <w:r>
+        <w:rPr>
+          <w:rFonts w:ascii="微软雅黑" w:eastAsia="微软雅黑" w:hAnsi="微软雅黑" w:hint="eastAsia"/>
+          <w:sz w:val="24"/>
+        </w:rPr>
+        <w:t xml:space="preserve"> </w:t>
+      </w:r>
+      <w:r>
+        <w:rPr>
+          <w:rFonts w:ascii="微软雅黑" w:eastAsia="微软雅黑" w:hAnsi="微软雅黑" w:hint="eastAsia"/>
+          <w:sz w:val="24"/>
+        </w:rPr>
+        <w:t>用于用户在输入所有inputs后，数据的前期整理</w:t>
+      </w:r>
+    </w:p>
+    <w:p>
+      <w:pPr>
+        <w:pStyle w:val="a5"/>
+        <w:numPr>
+          <w:ilvl w:val="0"/>
+          <w:numId w:val="3"/>
+        </w:numPr>
+        <w:ind w:firstLineChars="0"/>
+        <w:rPr>
+          <w:rFonts w:ascii="微软雅黑" w:eastAsia="微软雅黑" w:hAnsi="微软雅黑" w:hint="eastAsia"/>
+          <w:sz w:val="24"/>
+        </w:rPr>
+      </w:pPr>
+      <w:r>
+        <w:rPr>
+          <w:rFonts w:ascii="微软雅黑" w:eastAsia="微软雅黑" w:hAnsi="微软雅黑"/>
+          <w:sz w:val="24"/>
+        </w:rPr>
+        <w:t>initial_setting.R</w:t>
+      </w:r>
+      <w:r>
+        <w:rPr>
+          <w:rFonts w:ascii="微软雅黑" w:eastAsia="微软雅黑" w:hAnsi="微软雅黑" w:hint="eastAsia"/>
+          <w:sz w:val="24"/>
+        </w:rPr>
+        <w:t xml:space="preserve">     </w:t>
+      </w:r>
+      <w:r>
+        <w:rPr>
+          <w:rFonts w:ascii="微软雅黑" w:eastAsia="微软雅黑" w:hAnsi="微软雅黑" w:hint="eastAsia"/>
+          <w:sz w:val="24"/>
+        </w:rPr>
+        <w:t>→</w:t>
+      </w:r>
+      <w:r>
+        <w:rPr>
+          <w:rFonts w:ascii="微软雅黑" w:eastAsia="微软雅黑" w:hAnsi="微软雅黑" w:hint="eastAsia"/>
+          <w:sz w:val="24"/>
+        </w:rPr>
+        <w:t xml:space="preserve">  项目所需的一些预设值（代表信息，医院信息，产品信息）</w:t>
+      </w:r>
+    </w:p>
+    <w:p>
+      <w:pPr>
+        <w:pStyle w:val="a5"/>
+        <w:numPr>
+          <w:ilvl w:val="0"/>
+          <w:numId w:val="3"/>
+        </w:numPr>
+        <w:ind w:firstLineChars="0"/>
+        <w:rPr>
+          <w:rFonts w:ascii="微软雅黑" w:eastAsia="微软雅黑" w:hAnsi="微软雅黑" w:hint="eastAsia"/>
+          <w:sz w:val="24"/>
+        </w:rPr>
+      </w:pPr>
+      <w:r>
+        <w:rPr>
+          <w:rFonts w:ascii="微软雅黑" w:eastAsia="微软雅黑" w:hAnsi="微软雅黑"/>
+          <w:sz w:val="24"/>
+        </w:rPr>
+        <w:t>response_curves.R</w:t>
+      </w:r>
+      <w:r>
+        <w:rPr>
+          <w:rFonts w:ascii="微软雅黑" w:eastAsia="微软雅黑" w:hAnsi="微软雅黑" w:hint="eastAsia"/>
+          <w:sz w:val="24"/>
+        </w:rPr>
+        <w:t xml:space="preserve">     </w:t>
+      </w:r>
+      <w:r>
+        <w:rPr>
+          <w:rFonts w:ascii="微软雅黑" w:eastAsia="微软雅黑" w:hAnsi="微软雅黑" w:hint="eastAsia"/>
+          <w:sz w:val="24"/>
+        </w:rPr>
+        <w:t>→</w:t>
+      </w:r>
+      <w:r>
+        <w:rPr>
+          <w:rFonts w:ascii="微软雅黑" w:eastAsia="微软雅黑" w:hAnsi="微软雅黑" w:hint="eastAsia"/>
+          <w:sz w:val="24"/>
+        </w:rPr>
+        <w:t xml:space="preserve"> </w:t>
+      </w:r>
+      <w:r>
+        <w:rPr>
+          <w:rFonts w:ascii="微软雅黑" w:eastAsia="微软雅黑" w:hAnsi="微软雅黑" w:hint="eastAsia"/>
+          <w:sz w:val="24"/>
+        </w:rPr>
+        <w:t xml:space="preserve"> </w:t>
+      </w:r>
+      <w:r>
+        <w:rPr>
+          <w:rFonts w:ascii="微软雅黑" w:eastAsia="微软雅黑" w:hAnsi="微软雅黑" w:hint="eastAsia"/>
+          <w:sz w:val="24"/>
+        </w:rPr>
+        <w:t>用于计算各指标的curve值</w:t>
+      </w:r>
+    </w:p>
+    <w:p>
+      <w:pPr>
+        <w:pStyle w:val="a5"/>
+        <w:numPr>
+          <w:ilvl w:val="0"/>
+          <w:numId w:val="3"/>
+        </w:numPr>
+        <w:ind w:firstLineChars="0"/>
+        <w:rPr>
+          <w:rFonts w:ascii="微软雅黑" w:eastAsia="微软雅黑" w:hAnsi="微软雅黑" w:hint="eastAsia"/>
+          <w:sz w:val="24"/>
+        </w:rPr>
+      </w:pPr>
+      <w:r>
+        <w:rPr>
+          <w:rFonts w:ascii="微软雅黑" w:eastAsia="微软雅黑" w:hAnsi="微软雅黑" w:hint="eastAsia"/>
+          <w:sz w:val="24"/>
+        </w:rPr>
+        <w:t xml:space="preserve">shiny.R      </w:t>
+      </w:r>
+      <w:r>
+        <w:rPr>
+          <w:rFonts w:ascii="微软雅黑" w:eastAsia="微软雅黑" w:hAnsi="微软雅黑" w:hint="eastAsia"/>
+          <w:sz w:val="24"/>
+        </w:rPr>
+        <w:t>→</w:t>
+      </w:r>
+      <w:r>
+        <w:rPr>
+          <w:rFonts w:ascii="微软雅黑" w:eastAsia="微软雅黑" w:hAnsi="微软雅黑" w:hint="eastAsia"/>
+          <w:sz w:val="24"/>
+        </w:rPr>
+        <w:t xml:space="preserve"> </w:t>
+      </w:r>
+      <w:r>
+        <w:rPr>
+          <w:rFonts w:ascii="微软雅黑" w:eastAsia="微软雅黑" w:hAnsi="微软雅黑" w:hint="eastAsia"/>
+          <w:sz w:val="24"/>
+        </w:rPr>
+        <w:t xml:space="preserve"> </w:t>
+      </w:r>
+      <w:r>
+        <w:rPr>
+          <w:rFonts w:ascii="微软雅黑" w:eastAsia="微软雅黑" w:hAnsi="微软雅黑" w:hint="eastAsia"/>
+          <w:sz w:val="24"/>
+        </w:rPr>
+        <w:t>shinyApp代码</w:t>
+      </w:r>
+    </w:p>
+    <w:p>
+      <w:pPr>
+        <w:rPr>
+          <w:rFonts w:ascii="微软雅黑" w:eastAsia="微软雅黑" w:hAnsi="微软雅黑" w:hint="eastAsia"/>
+          <w:sz w:val="24"/>
+        </w:rPr>
+      </w:pPr>
+    </w:p>
+    <w:p>
+      <w:pPr>
+        <w:rPr>
+          <w:rFonts w:ascii="微软雅黑" w:eastAsia="微软雅黑" w:hAnsi="微软雅黑" w:hint="eastAsia"/>
+          <w:sz w:val="24"/>
+        </w:rPr>
+      </w:pPr>
+      <w:r>
+        <w:rPr>
+          <w:rFonts w:ascii="微软雅黑" w:eastAsia="微软雅黑" w:hAnsi="微软雅黑" w:hint="eastAsia"/>
+          <w:sz w:val="24"/>
+        </w:rPr>
+        <w:t xml:space="preserve">目前进度： </w:t>
+      </w:r>
+    </w:p>
+    <w:p>
+      <w:pPr>
+        <w:rPr>
+          <w:rFonts w:ascii="微软雅黑" w:eastAsia="微软雅黑" w:hAnsi="微软雅黑" w:hint="eastAsia"/>
+          <w:sz w:val="24"/>
+        </w:rPr>
+      </w:pPr>
+      <w:r>
+        <w:rPr>
+          <w:rFonts w:ascii="微软雅黑" w:eastAsia="微软雅黑" w:hAnsi="微软雅黑" w:hint="eastAsia"/>
+          <w:sz w:val="24"/>
+        </w:rPr>
+        <w:t>已完成四个周期的基本界面，运行没有问题</w:t>
+      </w:r>
+    </w:p>
+    <w:p>
+      <w:pPr>
+        <w:rPr>
+          <w:rFonts w:ascii="微软雅黑" w:eastAsia="微软雅黑" w:hAnsi="微软雅黑" w:hint="eastAsia"/>
+          <w:sz w:val="24"/>
+        </w:rPr>
+      </w:pPr>
+      <w:r>
+        <w:rPr>
+          <w:rFonts w:ascii="微软雅黑" w:eastAsia="微软雅黑" w:hAnsi="微软雅黑" w:hint="eastAsia"/>
+          <w:sz w:val="24"/>
+        </w:rPr>
+        <w:t>已完成四个周期的数据处理与participant report，尚未进行运行测试</w:t>
+      </w:r>
+    </w:p>
+    <w:p>
+      <w:pPr>
+        <w:rPr>
+          <w:rFonts w:ascii="微软雅黑" w:eastAsia="微软雅黑" w:hAnsi="微软雅黑" w:hint="eastAsia"/>
+          <w:sz w:val="24"/>
+        </w:rPr>
+      </w:pPr>
+    </w:p>
+    <w:p>
+      <w:pPr>
+        <w:rPr>
+          <w:rFonts w:ascii="微软雅黑" w:eastAsia="微软雅黑" w:hAnsi="微软雅黑"/>
+          <w:sz w:val="24"/>
+        </w:rPr>
+      </w:pPr>
+      <w:r>
+        <w:rPr>
+          <w:rFonts w:ascii="微软雅黑" w:eastAsia="微软雅黑" w:hAnsi="微软雅黑" w:hint="eastAsia"/>
+          <w:sz w:val="24"/>
+        </w:rPr>
+        <w:t xml:space="preserve">                                                  </w:t>
+      </w:r>
+      <w:r>
+        <w:rPr>
+          <w:rFonts w:ascii="微软雅黑" w:eastAsia="微软雅黑" w:hAnsi="微软雅黑" w:hint="eastAsia"/>
+          <w:sz w:val="24"/>
+        </w:rPr>
+        <w:t>陈安琪</w:t>
+      </w:r>
+    </w:p>
+    <w:p>
+      <w:pPr>
+        <w:rPr>
+          <w:rFonts w:ascii="微软雅黑" w:eastAsia="微软雅黑" w:hAnsi="微软雅黑" w:hint="eastAsia"/>
+          <w:sz w:val="24"/>
+        </w:rPr>
+      </w:pPr>
+      <w:r>
+        <w:rPr>
+          <w:rFonts w:ascii="微软雅黑" w:eastAsia="微软雅黑" w:hAnsi="微软雅黑" w:hint="eastAsia"/>
+          <w:sz w:val="24"/>
+        </w:rPr>
+        <w:t xml:space="preserve">                                              更新至2017年</w:t>
+      </w:r>
+      <w:r>
+        <w:rPr>
+          <w:rFonts w:ascii="微软雅黑" w:eastAsia="微软雅黑" w:hAnsi="微软雅黑" w:hint="eastAsia"/>
+          <w:sz w:val="24"/>
+        </w:rPr>
+        <w:t>9</w:t>
+      </w:r>
+      <w:r>
+        <w:rPr>
+          <w:rFonts w:ascii="微软雅黑" w:eastAsia="微软雅黑" w:hAnsi="微软雅黑" w:hint="eastAsia"/>
+          <w:sz w:val="24"/>
+        </w:rPr>
+        <w:t>月</w:t>
+      </w:r>
+      <w:r>
+        <w:rPr>
+          <w:rFonts w:ascii="微软雅黑" w:eastAsia="微软雅黑" w:hAnsi="微软雅黑" w:hint="eastAsia"/>
+          <w:sz w:val="24"/>
+        </w:rPr>
+        <w:t>4</w:t>
       </w:r>
       <w:bookmarkStart w:id="0" w:name="_GoBack"/>
       <w:bookmarkEnd w:id="0"/>
+      <w:r>
+        <w:rPr>
+          <w:rFonts w:ascii="微软雅黑" w:eastAsia="微软雅黑" w:hAnsi="微软雅黑" w:hint="eastAsia"/>
+          <w:sz w:val="24"/>
+        </w:rPr>
+        <w:t>日</w:t>
+      </w:r>
+    </w:p>
+    <w:p>
+      <w:pPr>
+        <w:rPr>
+          <w:rFonts w:ascii="微软雅黑" w:eastAsia="微软雅黑" w:hAnsi="微软雅黑"/>
+          <w:sz w:val="24"/>
+        </w:rPr>
+      </w:pPr>
     </w:p>
     <w:sectPr>
       <w:pgSz w:w="11906" w:h="16838"/>
@@ -443,7 +832,7 @@
   <w:abstractNum w:abstractNumId="0">
     <w:nsid w:val="1505045D"/>
     <w:multiLevelType w:val="hybridMultilevel"/>
-    <w:tmpl w:val="81B2E7A8"/>
+    <w:tmpl w:val="899CA9A2"/>
     <w:lvl w:ilvl="0" w:tplc="04090001">
       <w:start w:val="1"/>
       <w:numFmt w:val="bullet"/>

</xml_diff>

<commit_message>
change initial setting, calculation functions, paricipant reports
</commit_message>
<xml_diff>
--- a/Codes/代码文件介绍及目前进展.docx
+++ b/Codes/代码文件介绍及目前进展.docx
@@ -341,7 +341,7 @@
     <w:p>
       <w:pPr>
         <w:rPr>
-          <w:rFonts w:ascii="微软雅黑" w:eastAsia="微软雅黑" w:hAnsi="微软雅黑" w:hint="eastAsia"/>
+          <w:rFonts w:ascii="微软雅黑" w:eastAsia="微软雅黑" w:hAnsi="微软雅黑"/>
           <w:sz w:val="24"/>
         </w:rPr>
       </w:pPr>
@@ -370,7 +370,7 @@
     <w:p>
       <w:pPr>
         <w:rPr>
-          <w:rFonts w:ascii="微软雅黑" w:eastAsia="微软雅黑" w:hAnsi="微软雅黑" w:hint="eastAsia"/>
+          <w:rFonts w:ascii="微软雅黑" w:eastAsia="微软雅黑" w:hAnsi="微软雅黑"/>
           <w:sz w:val="24"/>
         </w:rPr>
       </w:pPr>
@@ -386,7 +386,7 @@
     <w:p>
       <w:pPr>
         <w:rPr>
-          <w:rFonts w:ascii="微软雅黑" w:eastAsia="微软雅黑" w:hAnsi="微软雅黑" w:hint="eastAsia"/>
+          <w:rFonts w:ascii="微软雅黑" w:eastAsia="微软雅黑" w:hAnsi="微软雅黑"/>
           <w:sz w:val="24"/>
         </w:rPr>
       </w:pPr>
@@ -407,7 +407,7 @@
         </w:numPr>
         <w:ind w:firstLineChars="0"/>
         <w:rPr>
-          <w:rFonts w:ascii="微软雅黑" w:eastAsia="微软雅黑" w:hAnsi="微软雅黑" w:hint="eastAsia"/>
+          <w:rFonts w:ascii="微软雅黑" w:eastAsia="微软雅黑" w:hAnsi="微软雅黑"/>
           <w:sz w:val="24"/>
         </w:rPr>
       </w:pPr>
@@ -449,7 +449,7 @@
         </w:numPr>
         <w:ind w:firstLineChars="0"/>
         <w:rPr>
-          <w:rFonts w:ascii="微软雅黑" w:eastAsia="微软雅黑" w:hAnsi="微软雅黑" w:hint="eastAsia"/>
+          <w:rFonts w:ascii="微软雅黑" w:eastAsia="微软雅黑" w:hAnsi="微软雅黑"/>
           <w:sz w:val="24"/>
         </w:rPr>
       </w:pPr>
@@ -465,21 +465,7 @@
           <w:rFonts w:ascii="微软雅黑" w:eastAsia="微软雅黑" w:hAnsi="微软雅黑" w:hint="eastAsia"/>
           <w:sz w:val="24"/>
         </w:rPr>
-        <w:t xml:space="preserve">   </w:t>
-      </w:r>
-      <w:r>
-        <w:rPr>
-          <w:rFonts w:ascii="微软雅黑" w:eastAsia="微软雅黑" w:hAnsi="微软雅黑" w:hint="eastAsia"/>
-          <w:sz w:val="24"/>
-        </w:rPr>
-        <w:t>→</w:t>
-      </w:r>
-      <w:r>
-        <w:rPr>
-          <w:rFonts w:ascii="微软雅黑" w:eastAsia="微软雅黑" w:hAnsi="微软雅黑" w:hint="eastAsia"/>
-          <w:sz w:val="24"/>
-        </w:rPr>
-        <w:t xml:space="preserve"> </w:t>
+        <w:t xml:space="preserve">   → </w:t>
       </w:r>
       <w:r>
         <w:rPr>
@@ -505,7 +491,7 @@
         </w:numPr>
         <w:ind w:firstLineChars="0"/>
         <w:rPr>
-          <w:rFonts w:ascii="微软雅黑" w:eastAsia="微软雅黑" w:hAnsi="微软雅黑" w:hint="eastAsia"/>
+          <w:rFonts w:ascii="微软雅黑" w:eastAsia="微软雅黑" w:hAnsi="微软雅黑"/>
           <w:sz w:val="24"/>
         </w:rPr>
       </w:pPr>
@@ -521,21 +507,7 @@
           <w:rFonts w:ascii="微软雅黑" w:eastAsia="微软雅黑" w:hAnsi="微软雅黑" w:hint="eastAsia"/>
           <w:sz w:val="24"/>
         </w:rPr>
-        <w:t xml:space="preserve">     </w:t>
-      </w:r>
-      <w:r>
-        <w:rPr>
-          <w:rFonts w:ascii="微软雅黑" w:eastAsia="微软雅黑" w:hAnsi="微软雅黑" w:hint="eastAsia"/>
-          <w:sz w:val="24"/>
-        </w:rPr>
-        <w:t>→</w:t>
-      </w:r>
-      <w:r>
-        <w:rPr>
-          <w:rFonts w:ascii="微软雅黑" w:eastAsia="微软雅黑" w:hAnsi="微软雅黑" w:hint="eastAsia"/>
-          <w:sz w:val="24"/>
-        </w:rPr>
-        <w:t xml:space="preserve">  项目所需的一些预设值（代表信息，医院信息，产品信息）</w:t>
+        <w:t xml:space="preserve">     →  项目所需的一些预设值（代表信息，医院信息，产品信息）</w:t>
       </w:r>
     </w:p>
     <w:p>
@@ -547,7 +519,7 @@
         </w:numPr>
         <w:ind w:firstLineChars="0"/>
         <w:rPr>
-          <w:rFonts w:ascii="微软雅黑" w:eastAsia="微软雅黑" w:hAnsi="微软雅黑" w:hint="eastAsia"/>
+          <w:rFonts w:ascii="微软雅黑" w:eastAsia="微软雅黑" w:hAnsi="微软雅黑"/>
           <w:sz w:val="24"/>
         </w:rPr>
       </w:pPr>
@@ -563,21 +535,7 @@
           <w:rFonts w:ascii="微软雅黑" w:eastAsia="微软雅黑" w:hAnsi="微软雅黑" w:hint="eastAsia"/>
           <w:sz w:val="24"/>
         </w:rPr>
-        <w:t xml:space="preserve">     </w:t>
-      </w:r>
-      <w:r>
-        <w:rPr>
-          <w:rFonts w:ascii="微软雅黑" w:eastAsia="微软雅黑" w:hAnsi="微软雅黑" w:hint="eastAsia"/>
-          <w:sz w:val="24"/>
-        </w:rPr>
-        <w:t>→</w:t>
-      </w:r>
-      <w:r>
-        <w:rPr>
-          <w:rFonts w:ascii="微软雅黑" w:eastAsia="微软雅黑" w:hAnsi="微软雅黑" w:hint="eastAsia"/>
-          <w:sz w:val="24"/>
-        </w:rPr>
-        <w:t xml:space="preserve"> </w:t>
+        <w:t xml:space="preserve">     → </w:t>
       </w:r>
       <w:r>
         <w:rPr>
@@ -603,23 +561,16 @@
         </w:numPr>
         <w:ind w:firstLineChars="0"/>
         <w:rPr>
-          <w:rFonts w:ascii="微软雅黑" w:eastAsia="微软雅黑" w:hAnsi="微软雅黑" w:hint="eastAsia"/>
-          <w:sz w:val="24"/>
-        </w:rPr>
-      </w:pPr>
-      <w:r>
-        <w:rPr>
-          <w:rFonts w:ascii="微软雅黑" w:eastAsia="微软雅黑" w:hAnsi="微软雅黑" w:hint="eastAsia"/>
-          <w:sz w:val="24"/>
-        </w:rPr>
-        <w:t xml:space="preserve">shiny.R      </w:t>
-      </w:r>
-      <w:r>
-        <w:rPr>
-          <w:rFonts w:ascii="微软雅黑" w:eastAsia="微软雅黑" w:hAnsi="微软雅黑" w:hint="eastAsia"/>
-          <w:sz w:val="24"/>
-        </w:rPr>
-        <w:t>→</w:t>
+          <w:rFonts w:ascii="微软雅黑" w:eastAsia="微软雅黑" w:hAnsi="微软雅黑"/>
+          <w:sz w:val="24"/>
+        </w:rPr>
+      </w:pPr>
+      <w:r>
+        <w:rPr>
+          <w:rFonts w:ascii="微软雅黑" w:eastAsia="微软雅黑" w:hAnsi="微软雅黑" w:hint="eastAsia"/>
+          <w:sz w:val="24"/>
+        </w:rPr>
+        <w:t xml:space="preserve">shiny.R      → </w:t>
       </w:r>
       <w:r>
         <w:rPr>
@@ -633,28 +584,21 @@
           <w:rFonts w:ascii="微软雅黑" w:eastAsia="微软雅黑" w:hAnsi="微软雅黑" w:hint="eastAsia"/>
           <w:sz w:val="24"/>
         </w:rPr>
-        <w:t xml:space="preserve"> </w:t>
-      </w:r>
-      <w:r>
-        <w:rPr>
-          <w:rFonts w:ascii="微软雅黑" w:eastAsia="微软雅黑" w:hAnsi="微软雅黑" w:hint="eastAsia"/>
-          <w:sz w:val="24"/>
-        </w:rPr>
         <w:t>shinyApp代码</w:t>
       </w:r>
     </w:p>
     <w:p>
       <w:pPr>
         <w:rPr>
-          <w:rFonts w:ascii="微软雅黑" w:eastAsia="微软雅黑" w:hAnsi="微软雅黑" w:hint="eastAsia"/>
-          <w:sz w:val="24"/>
-        </w:rPr>
-      </w:pPr>
-    </w:p>
-    <w:p>
-      <w:pPr>
-        <w:rPr>
-          <w:rFonts w:ascii="微软雅黑" w:eastAsia="微软雅黑" w:hAnsi="微软雅黑" w:hint="eastAsia"/>
+          <w:rFonts w:ascii="微软雅黑" w:eastAsia="微软雅黑" w:hAnsi="微软雅黑"/>
+          <w:sz w:val="24"/>
+        </w:rPr>
+      </w:pPr>
+    </w:p>
+    <w:p>
+      <w:pPr>
+        <w:rPr>
+          <w:rFonts w:ascii="微软雅黑" w:eastAsia="微软雅黑" w:hAnsi="微软雅黑"/>
           <w:sz w:val="24"/>
         </w:rPr>
       </w:pPr>
@@ -669,7 +613,7 @@
     <w:p>
       <w:pPr>
         <w:rPr>
-          <w:rFonts w:ascii="微软雅黑" w:eastAsia="微软雅黑" w:hAnsi="微软雅黑" w:hint="eastAsia"/>
+          <w:rFonts w:ascii="微软雅黑" w:eastAsia="微软雅黑" w:hAnsi="微软雅黑"/>
           <w:sz w:val="24"/>
         </w:rPr>
       </w:pPr>
@@ -684,7 +628,7 @@
     <w:p>
       <w:pPr>
         <w:rPr>
-          <w:rFonts w:ascii="微软雅黑" w:eastAsia="微软雅黑" w:hAnsi="微软雅黑" w:hint="eastAsia"/>
+          <w:rFonts w:ascii="微软雅黑" w:eastAsia="微软雅黑" w:hAnsi="微软雅黑"/>
           <w:sz w:val="24"/>
         </w:rPr>
       </w:pPr>
@@ -699,24 +643,121 @@
     <w:p>
       <w:pPr>
         <w:rPr>
-          <w:rFonts w:ascii="微软雅黑" w:eastAsia="微软雅黑" w:hAnsi="微软雅黑" w:hint="eastAsia"/>
-          <w:sz w:val="24"/>
-        </w:rPr>
-      </w:pPr>
-    </w:p>
-    <w:p>
-      <w:pPr>
-        <w:rPr>
-          <w:rFonts w:ascii="微软雅黑" w:eastAsia="微软雅黑" w:hAnsi="微软雅黑"/>
-          <w:sz w:val="24"/>
-        </w:rPr>
-      </w:pPr>
-      <w:r>
-        <w:rPr>
-          <w:rFonts w:ascii="微软雅黑" w:eastAsia="微软雅黑" w:hAnsi="微软雅黑" w:hint="eastAsia"/>
-          <w:sz w:val="24"/>
-        </w:rPr>
-        <w:t xml:space="preserve">                                                  </w:t>
+          <w:rFonts w:ascii="微软雅黑" w:eastAsia="微软雅黑" w:hAnsi="微软雅黑"/>
+          <w:sz w:val="24"/>
+        </w:rPr>
+      </w:pPr>
+    </w:p>
+    <w:p>
+      <w:pPr>
+        <w:rPr>
+          <w:rFonts w:ascii="微软雅黑" w:eastAsia="微软雅黑" w:hAnsi="微软雅黑"/>
+          <w:sz w:val="24"/>
+        </w:rPr>
+      </w:pPr>
+      <w:r>
+        <w:rPr>
+          <w:rFonts w:ascii="微软雅黑" w:eastAsia="微软雅黑" w:hAnsi="微软雅黑" w:hint="eastAsia"/>
+          <w:sz w:val="24"/>
+        </w:rPr>
+        <w:t xml:space="preserve">                                                  陈安琪</w:t>
+      </w:r>
+    </w:p>
+    <w:p>
+      <w:pPr>
+        <w:rPr>
+          <w:rFonts w:ascii="微软雅黑" w:eastAsia="微软雅黑" w:hAnsi="微软雅黑"/>
+          <w:sz w:val="24"/>
+        </w:rPr>
+      </w:pPr>
+      <w:r>
+        <w:rPr>
+          <w:rFonts w:ascii="微软雅黑" w:eastAsia="微软雅黑" w:hAnsi="微软雅黑" w:hint="eastAsia"/>
+          <w:sz w:val="24"/>
+        </w:rPr>
+        <w:t xml:space="preserve">                                              更新至2017年9月4日</w:t>
+      </w:r>
+    </w:p>
+    <w:p>
+      <w:pPr>
+        <w:rPr>
+          <w:rFonts w:ascii="微软雅黑" w:eastAsia="微软雅黑" w:hAnsi="微软雅黑" w:hint="eastAsia"/>
+          <w:sz w:val="24"/>
+        </w:rPr>
+      </w:pPr>
+    </w:p>
+    <w:p>
+      <w:pPr>
+        <w:rPr>
+          <w:rFonts w:ascii="微软雅黑" w:eastAsia="微软雅黑" w:hAnsi="微软雅黑" w:hint="eastAsia"/>
+          <w:sz w:val="24"/>
+        </w:rPr>
+      </w:pPr>
+    </w:p>
+    <w:p>
+      <w:pPr>
+        <w:rPr>
+          <w:rFonts w:ascii="微软雅黑" w:eastAsia="微软雅黑" w:hAnsi="微软雅黑" w:hint="eastAsia"/>
+          <w:sz w:val="24"/>
+        </w:rPr>
+      </w:pPr>
+      <w:r>
+        <w:rPr>
+          <w:rFonts w:ascii="微软雅黑" w:eastAsia="微软雅黑" w:hAnsi="微软雅黑" w:hint="eastAsia"/>
+          <w:sz w:val="24"/>
+        </w:rPr>
+        <w:t>完整运行项目的代码存放在</w:t>
+      </w:r>
+      <w:r>
+        <w:rPr>
+          <w:rFonts w:ascii="微软雅黑" w:eastAsia="微软雅黑" w:hAnsi="微软雅黑" w:hint="eastAsia"/>
+          <w:sz w:val="24"/>
+        </w:rPr>
+        <w:t>newC</w:t>
+      </w:r>
+      <w:r>
+        <w:rPr>
+          <w:rFonts w:ascii="微软雅黑" w:eastAsia="微软雅黑" w:hAnsi="微软雅黑" w:hint="eastAsia"/>
+          <w:sz w:val="24"/>
+        </w:rPr>
+        <w:t>odes文件夹中</w:t>
+      </w:r>
+      <w:r>
+        <w:rPr>
+          <w:rFonts w:ascii="微软雅黑" w:eastAsia="微软雅黑" w:hAnsi="微软雅黑" w:hint="eastAsia"/>
+          <w:sz w:val="24"/>
+        </w:rPr>
+        <w:t>,但还未能改好，尚不能运行。</w:t>
+      </w:r>
+    </w:p>
+    <w:p>
+      <w:pPr>
+        <w:rPr>
+          <w:rFonts w:ascii="微软雅黑" w:eastAsia="微软雅黑" w:hAnsi="微软雅黑" w:hint="eastAsia"/>
+          <w:sz w:val="24"/>
+        </w:rPr>
+      </w:pPr>
+      <w:r>
+        <w:rPr>
+          <w:rFonts w:ascii="微软雅黑" w:eastAsia="微软雅黑" w:hAnsi="微软雅黑" w:hint="eastAsia"/>
+          <w:sz w:val="24"/>
+        </w:rPr>
+        <w:t xml:space="preserve">                 </w:t>
+      </w:r>
+    </w:p>
+    <w:p>
+      <w:pPr>
+        <w:rPr>
+          <w:rFonts w:ascii="微软雅黑" w:eastAsia="微软雅黑" w:hAnsi="微软雅黑"/>
+          <w:sz w:val="24"/>
+        </w:rPr>
+      </w:pPr>
+      <w:r>
+        <w:rPr>
+          <w:rFonts w:ascii="微软雅黑" w:eastAsia="微软雅黑" w:hAnsi="微软雅黑" w:hint="eastAsia"/>
+          <w:sz w:val="24"/>
+        </w:rPr>
+        <w:t xml:space="preserve">                                                   </w:t>
       </w:r>
       <w:r>
         <w:rPr>
@@ -729,55 +770,19 @@
     <w:p>
       <w:pPr>
         <w:rPr>
-          <w:rFonts w:ascii="微软雅黑" w:eastAsia="微软雅黑" w:hAnsi="微软雅黑" w:hint="eastAsia"/>
-          <w:sz w:val="24"/>
-        </w:rPr>
-      </w:pPr>
-      <w:r>
-        <w:rPr>
-          <w:rFonts w:ascii="微软雅黑" w:eastAsia="微软雅黑" w:hAnsi="微软雅黑" w:hint="eastAsia"/>
-          <w:sz w:val="24"/>
-        </w:rPr>
-        <w:t xml:space="preserve">                                              更新至2017年</w:t>
-      </w:r>
-      <w:r>
-        <w:rPr>
-          <w:rFonts w:ascii="微软雅黑" w:eastAsia="微软雅黑" w:hAnsi="微软雅黑" w:hint="eastAsia"/>
-          <w:sz w:val="24"/>
-        </w:rPr>
-        <w:t>9</w:t>
-      </w:r>
-      <w:r>
-        <w:rPr>
-          <w:rFonts w:ascii="微软雅黑" w:eastAsia="微软雅黑" w:hAnsi="微软雅黑" w:hint="eastAsia"/>
-          <w:sz w:val="24"/>
-        </w:rPr>
-        <w:t>月</w:t>
-      </w:r>
-      <w:r>
-        <w:rPr>
-          <w:rFonts w:ascii="微软雅黑" w:eastAsia="微软雅黑" w:hAnsi="微软雅黑" w:hint="eastAsia"/>
-          <w:sz w:val="24"/>
-        </w:rPr>
-        <w:t>4</w:t>
+          <w:rFonts w:ascii="微软雅黑" w:eastAsia="微软雅黑" w:hAnsi="微软雅黑"/>
+          <w:sz w:val="24"/>
+        </w:rPr>
+      </w:pPr>
+      <w:r>
+        <w:rPr>
+          <w:rFonts w:ascii="微软雅黑" w:eastAsia="微软雅黑" w:hAnsi="微软雅黑" w:hint="eastAsia"/>
+          <w:sz w:val="24"/>
+        </w:rPr>
+        <w:t xml:space="preserve">                                              更新至2017年9月4日</w:t>
       </w:r>
       <w:bookmarkStart w:id="0" w:name="_GoBack"/>
       <w:bookmarkEnd w:id="0"/>
-      <w:r>
-        <w:rPr>
-          <w:rFonts w:ascii="微软雅黑" w:eastAsia="微软雅黑" w:hAnsi="微软雅黑" w:hint="eastAsia"/>
-          <w:sz w:val="24"/>
-        </w:rPr>
-        <w:t>日</w:t>
-      </w:r>
-    </w:p>
-    <w:p>
-      <w:pPr>
-        <w:rPr>
-          <w:rFonts w:ascii="微软雅黑" w:eastAsia="微软雅黑" w:hAnsi="微软雅黑"/>
-          <w:sz w:val="24"/>
-        </w:rPr>
-      </w:pPr>
     </w:p>
     <w:sectPr>
       <w:pgSz w:w="11906" w:h="16838"/>

</xml_diff>